<commit_message>
Phase 5: Package Diagram Completed.
</commit_message>
<xml_diff>
--- a/Phase 5/Package Diagram/Map.docx
+++ b/Phase 5/Package Diagram/Map.docx
@@ -74,6 +74,814 @@
           <w:lang w:bidi="fa-IR"/>
         </w:rPr>
       </w:pPr>
+      <w:r>
+        <w:rPr>
+          <w:rFonts w:cs="B Nazanin"/>
+          <w:lang w:bidi="fa-IR"/>
+        </w:rPr>
+        <w:t>Meeting</w:t>
+      </w:r>
+    </w:p>
+    <w:p>
+      <w:pPr>
+        <w:pStyle w:val="ListParagraph"/>
+        <w:numPr>
+          <w:ilvl w:val="1"/>
+          <w:numId w:val="3"/>
+        </w:numPr>
+        <w:rPr>
+          <w:rFonts w:cs="B Nazanin"/>
+          <w:lang w:bidi="fa-IR"/>
+        </w:rPr>
+      </w:pPr>
+      <w:r>
+        <w:rPr>
+          <w:rFonts w:cs="B Nazanin"/>
+          <w:lang w:bidi="fa-IR"/>
+        </w:rPr>
+        <w:t>Poll</w:t>
+      </w:r>
+    </w:p>
+    <w:p>
+      <w:pPr>
+        <w:pStyle w:val="ListParagraph"/>
+        <w:numPr>
+          <w:ilvl w:val="1"/>
+          <w:numId w:val="3"/>
+        </w:numPr>
+        <w:rPr>
+          <w:rFonts w:cs="B Nazanin"/>
+          <w:lang w:bidi="fa-IR"/>
+        </w:rPr>
+      </w:pPr>
+      <w:r>
+        <w:rPr>
+          <w:rFonts w:cs="B Nazanin"/>
+          <w:lang w:bidi="fa-IR"/>
+        </w:rPr>
+        <w:t>Poll Choice</w:t>
+      </w:r>
+    </w:p>
+    <w:p>
+      <w:pPr>
+        <w:pStyle w:val="ListParagraph"/>
+        <w:numPr>
+          <w:ilvl w:val="0"/>
+          <w:numId w:val="2"/>
+        </w:numPr>
+        <w:rPr>
+          <w:rFonts w:cs="B Nazanin"/>
+          <w:lang w:bidi="fa-IR"/>
+        </w:rPr>
+      </w:pPr>
+      <w:r>
+        <w:rPr>
+          <w:rFonts w:cs="B Nazanin"/>
+          <w:lang w:bidi="fa-IR"/>
+        </w:rPr>
+        <w:t>User</w:t>
+      </w:r>
+    </w:p>
+    <w:p>
+      <w:pPr>
+        <w:pStyle w:val="ListParagraph"/>
+        <w:numPr>
+          <w:ilvl w:val="0"/>
+          <w:numId w:val="4"/>
+        </w:numPr>
+        <w:rPr>
+          <w:rFonts w:cs="B Nazanin"/>
+          <w:lang w:bidi="fa-IR"/>
+        </w:rPr>
+      </w:pPr>
+      <w:r>
+        <w:rPr>
+          <w:rFonts w:cs="B Nazanin"/>
+          <w:lang w:bidi="fa-IR"/>
+        </w:rPr>
+        <w:t>User</w:t>
+      </w:r>
+    </w:p>
+    <w:p>
+      <w:pPr>
+        <w:pStyle w:val="ListParagraph"/>
+        <w:numPr>
+          <w:ilvl w:val="0"/>
+          <w:numId w:val="4"/>
+        </w:numPr>
+        <w:rPr>
+          <w:rFonts w:cs="B Nazanin"/>
+          <w:lang w:bidi="fa-IR"/>
+        </w:rPr>
+      </w:pPr>
+      <w:r>
+        <w:rPr>
+          <w:rFonts w:cs="B Nazanin"/>
+          <w:lang w:bidi="fa-IR"/>
+        </w:rPr>
+        <w:t>User Role</w:t>
+      </w:r>
+    </w:p>
+    <w:p>
+      <w:pPr>
+        <w:pStyle w:val="ListParagraph"/>
+        <w:numPr>
+          <w:ilvl w:val="0"/>
+          <w:numId w:val="4"/>
+        </w:numPr>
+        <w:rPr>
+          <w:rFonts w:cs="B Nazanin"/>
+          <w:lang w:bidi="fa-IR"/>
+        </w:rPr>
+      </w:pPr>
+      <w:r>
+        <w:rPr>
+          <w:rFonts w:cs="B Nazanin"/>
+          <w:lang w:bidi="fa-IR"/>
+        </w:rPr>
+        <w:t>Internal Role</w:t>
+      </w:r>
+    </w:p>
+    <w:p>
+      <w:pPr>
+        <w:pStyle w:val="ListParagraph"/>
+        <w:numPr>
+          <w:ilvl w:val="0"/>
+          <w:numId w:val="4"/>
+        </w:numPr>
+        <w:rPr>
+          <w:rFonts w:cs="B Nazanin"/>
+          <w:lang w:bidi="fa-IR"/>
+        </w:rPr>
+      </w:pPr>
+      <w:r>
+        <w:rPr>
+          <w:rFonts w:cs="B Nazanin"/>
+          <w:lang w:bidi="fa-IR"/>
+        </w:rPr>
+        <w:t>Public Role</w:t>
+      </w:r>
+    </w:p>
+    <w:p>
+      <w:pPr>
+        <w:pStyle w:val="ListParagraph"/>
+        <w:numPr>
+          <w:ilvl w:val="0"/>
+          <w:numId w:val="4"/>
+        </w:numPr>
+        <w:rPr>
+          <w:rFonts w:cs="B Nazanin"/>
+          <w:lang w:bidi="fa-IR"/>
+        </w:rPr>
+      </w:pPr>
+      <w:r>
+        <w:rPr>
+          <w:rFonts w:cs="B Nazanin"/>
+          <w:lang w:bidi="fa-IR"/>
+        </w:rPr>
+        <w:t>Customer Role</w:t>
+      </w:r>
+    </w:p>
+    <w:p>
+      <w:pPr>
+        <w:pStyle w:val="ListParagraph"/>
+        <w:numPr>
+          <w:ilvl w:val="0"/>
+          <w:numId w:val="4"/>
+        </w:numPr>
+        <w:rPr>
+          <w:rFonts w:cs="B Nazanin"/>
+          <w:lang w:bidi="fa-IR"/>
+        </w:rPr>
+      </w:pPr>
+      <w:r>
+        <w:rPr>
+          <w:rFonts w:cs="B Nazanin"/>
+          <w:lang w:bidi="fa-IR"/>
+        </w:rPr>
+        <w:t>Admin Role</w:t>
+      </w:r>
+    </w:p>
+    <w:p>
+      <w:pPr>
+        <w:pStyle w:val="ListParagraph"/>
+        <w:numPr>
+          <w:ilvl w:val="0"/>
+          <w:numId w:val="2"/>
+        </w:numPr>
+        <w:rPr>
+          <w:rFonts w:cs="B Nazanin"/>
+          <w:lang w:bidi="fa-IR"/>
+        </w:rPr>
+      </w:pPr>
+      <w:r>
+        <w:rPr>
+          <w:rFonts w:cs="B Nazanin"/>
+          <w:lang w:bidi="fa-IR"/>
+        </w:rPr>
+        <w:t>Report</w:t>
+      </w:r>
+    </w:p>
+    <w:p>
+      <w:pPr>
+        <w:pStyle w:val="ListParagraph"/>
+        <w:numPr>
+          <w:ilvl w:val="1"/>
+          <w:numId w:val="2"/>
+        </w:numPr>
+        <w:rPr>
+          <w:rFonts w:cs="B Nazanin"/>
+          <w:lang w:bidi="fa-IR"/>
+        </w:rPr>
+      </w:pPr>
+      <w:r>
+        <w:rPr>
+          <w:rFonts w:cs="B Nazanin"/>
+          <w:lang w:bidi="fa-IR"/>
+        </w:rPr>
+        <w:t>Report</w:t>
+      </w:r>
+    </w:p>
+    <w:p>
+      <w:pPr>
+        <w:pStyle w:val="ListParagraph"/>
+        <w:numPr>
+          <w:ilvl w:val="1"/>
+          <w:numId w:val="2"/>
+        </w:numPr>
+        <w:rPr>
+          <w:rFonts w:cs="B Nazanin"/>
+          <w:lang w:bidi="fa-IR"/>
+        </w:rPr>
+      </w:pPr>
+      <w:r>
+        <w:rPr>
+          <w:rFonts w:cs="B Nazanin"/>
+          <w:lang w:bidi="fa-IR"/>
+        </w:rPr>
+        <w:t>Inspector Report</w:t>
+      </w:r>
+    </w:p>
+    <w:p>
+      <w:pPr>
+        <w:pStyle w:val="ListParagraph"/>
+        <w:numPr>
+          <w:ilvl w:val="1"/>
+          <w:numId w:val="2"/>
+        </w:numPr>
+        <w:rPr>
+          <w:rFonts w:cs="B Nazanin"/>
+          <w:lang w:bidi="fa-IR"/>
+        </w:rPr>
+      </w:pPr>
+      <w:r>
+        <w:rPr>
+          <w:rFonts w:cs="B Nazanin"/>
+          <w:lang w:bidi="fa-IR"/>
+        </w:rPr>
+        <w:t>Visitor Report</w:t>
+      </w:r>
+    </w:p>
+    <w:p>
+      <w:pPr>
+        <w:pStyle w:val="ListParagraph"/>
+        <w:numPr>
+          <w:ilvl w:val="0"/>
+          <w:numId w:val="2"/>
+        </w:numPr>
+        <w:rPr>
+          <w:rFonts w:cs="B Nazanin"/>
+          <w:lang w:bidi="fa-IR"/>
+        </w:rPr>
+      </w:pPr>
+      <w:r>
+        <w:rPr>
+          <w:rFonts w:cs="B Nazanin"/>
+          <w:lang w:bidi="fa-IR"/>
+        </w:rPr>
+        <w:t>Exhibition</w:t>
+      </w:r>
+    </w:p>
+    <w:p>
+      <w:pPr>
+        <w:pStyle w:val="ListParagraph"/>
+        <w:numPr>
+          <w:ilvl w:val="1"/>
+          <w:numId w:val="2"/>
+        </w:numPr>
+        <w:rPr>
+          <w:rFonts w:cs="B Nazanin"/>
+          <w:lang w:bidi="fa-IR"/>
+        </w:rPr>
+      </w:pPr>
+      <w:r>
+        <w:rPr>
+          <w:rFonts w:cs="B Nazanin"/>
+          <w:lang w:bidi="fa-IR"/>
+        </w:rPr>
+        <w:t>Exhibition Initializer</w:t>
+      </w:r>
+    </w:p>
+    <w:p>
+      <w:pPr>
+        <w:pStyle w:val="ListParagraph"/>
+        <w:numPr>
+          <w:ilvl w:val="0"/>
+          <w:numId w:val="5"/>
+        </w:numPr>
+        <w:rPr>
+          <w:rFonts w:cs="B Nazanin"/>
+          <w:lang w:bidi="fa-IR"/>
+        </w:rPr>
+      </w:pPr>
+      <w:r>
+        <w:rPr>
+          <w:rFonts w:cs="B Nazanin"/>
+          <w:lang w:bidi="fa-IR"/>
+        </w:rPr>
+        <w:t>Exhibition</w:t>
+      </w:r>
+    </w:p>
+    <w:p>
+      <w:pPr>
+        <w:pStyle w:val="ListParagraph"/>
+        <w:numPr>
+          <w:ilvl w:val="0"/>
+          <w:numId w:val="5"/>
+        </w:numPr>
+        <w:rPr>
+          <w:rFonts w:cs="B Nazanin"/>
+          <w:lang w:bidi="fa-IR"/>
+        </w:rPr>
+      </w:pPr>
+      <w:r>
+        <w:rPr>
+          <w:rFonts w:cs="B Nazanin"/>
+          <w:lang w:bidi="fa-IR"/>
+        </w:rPr>
+        <w:t>Configuration</w:t>
+      </w:r>
+    </w:p>
+    <w:p>
+      <w:pPr>
+        <w:pStyle w:val="ListParagraph"/>
+        <w:numPr>
+          <w:ilvl w:val="1"/>
+          <w:numId w:val="2"/>
+        </w:numPr>
+        <w:rPr>
+          <w:rFonts w:cs="B Nazanin"/>
+          <w:lang w:bidi="fa-IR"/>
+        </w:rPr>
+      </w:pPr>
+      <w:r>
+        <w:rPr>
+          <w:rFonts w:cs="B Nazanin"/>
+          <w:lang w:bidi="fa-IR"/>
+        </w:rPr>
+        <w:t>Exhibition Progress</w:t>
+      </w:r>
+    </w:p>
+    <w:p>
+      <w:pPr>
+        <w:pStyle w:val="ListParagraph"/>
+        <w:numPr>
+          <w:ilvl w:val="2"/>
+          <w:numId w:val="2"/>
+        </w:numPr>
+        <w:rPr>
+          <w:rFonts w:cs="B Nazanin"/>
+          <w:lang w:bidi="fa-IR"/>
+        </w:rPr>
+      </w:pPr>
+      <w:r>
+        <w:rPr>
+          <w:rFonts w:cs="B Nazanin"/>
+          <w:lang w:bidi="fa-IR"/>
+        </w:rPr>
+        <w:t>Request</w:t>
+      </w:r>
+    </w:p>
+    <w:p>
+      <w:pPr>
+        <w:pStyle w:val="ListParagraph"/>
+        <w:numPr>
+          <w:ilvl w:val="3"/>
+          <w:numId w:val="2"/>
+        </w:numPr>
+        <w:rPr>
+          <w:rFonts w:cs="B Nazanin"/>
+          <w:lang w:bidi="fa-IR"/>
+        </w:rPr>
+      </w:pPr>
+      <w:r>
+        <w:rPr>
+          <w:rFonts w:cs="B Nazanin"/>
+          <w:lang w:bidi="fa-IR"/>
+        </w:rPr>
+        <w:t>Request</w:t>
+      </w:r>
+    </w:p>
+    <w:p>
+      <w:pPr>
+        <w:pStyle w:val="ListParagraph"/>
+        <w:numPr>
+          <w:ilvl w:val="3"/>
+          <w:numId w:val="2"/>
+        </w:numPr>
+        <w:rPr>
+          <w:rFonts w:cs="B Nazanin"/>
+          <w:lang w:bidi="fa-IR"/>
+        </w:rPr>
+      </w:pPr>
+      <w:r>
+        <w:rPr>
+          <w:rFonts w:cs="B Nazanin"/>
+          <w:lang w:bidi="fa-IR"/>
+        </w:rPr>
+        <w:t>Customer Request</w:t>
+      </w:r>
+    </w:p>
+    <w:p>
+      <w:pPr>
+        <w:pStyle w:val="ListParagraph"/>
+        <w:numPr>
+          <w:ilvl w:val="3"/>
+          <w:numId w:val="2"/>
+        </w:numPr>
+        <w:rPr>
+          <w:rFonts w:cs="B Nazanin"/>
+          <w:lang w:bidi="fa-IR"/>
+        </w:rPr>
+      </w:pPr>
+      <w:r>
+        <w:rPr>
+          <w:rFonts w:cs="B Nazanin"/>
+          <w:lang w:bidi="fa-IR"/>
+        </w:rPr>
+        <w:t>Booth Registration Request</w:t>
+      </w:r>
+    </w:p>
+    <w:p>
+      <w:pPr>
+        <w:pStyle w:val="ListParagraph"/>
+        <w:numPr>
+          <w:ilvl w:val="3"/>
+          <w:numId w:val="2"/>
+        </w:numPr>
+        <w:rPr>
+          <w:rFonts w:cs="B Nazanin"/>
+          <w:lang w:bidi="fa-IR"/>
+        </w:rPr>
+      </w:pPr>
+      <w:r>
+        <w:rPr>
+          <w:rFonts w:cs="B Nazanin"/>
+          <w:lang w:bidi="fa-IR"/>
+        </w:rPr>
+        <w:t>Booth Construction Request</w:t>
+      </w:r>
+    </w:p>
+    <w:p>
+      <w:pPr>
+        <w:pStyle w:val="ListParagraph"/>
+        <w:numPr>
+          <w:ilvl w:val="2"/>
+          <w:numId w:val="2"/>
+        </w:numPr>
+        <w:rPr>
+          <w:rFonts w:cs="B Nazanin"/>
+          <w:lang w:bidi="fa-IR"/>
+        </w:rPr>
+      </w:pPr>
+      <w:r>
+        <w:rPr>
+          <w:rFonts w:cs="B Nazanin"/>
+          <w:lang w:bidi="fa-IR"/>
+        </w:rPr>
+        <w:t>Booth</w:t>
+      </w:r>
+    </w:p>
+    <w:p>
+      <w:pPr>
+        <w:pStyle w:val="ListParagraph"/>
+        <w:numPr>
+          <w:ilvl w:val="3"/>
+          <w:numId w:val="2"/>
+        </w:numPr>
+        <w:rPr>
+          <w:rFonts w:cs="B Nazanin"/>
+          <w:lang w:bidi="fa-IR"/>
+        </w:rPr>
+      </w:pPr>
+      <w:r>
+        <w:rPr>
+          <w:rFonts w:cs="B Nazanin"/>
+          <w:lang w:bidi="fa-IR"/>
+        </w:rPr>
+        <w:t>Booth</w:t>
+      </w:r>
+    </w:p>
+    <w:p>
+      <w:pPr>
+        <w:pStyle w:val="ListParagraph"/>
+        <w:numPr>
+          <w:ilvl w:val="3"/>
+          <w:numId w:val="2"/>
+        </w:numPr>
+        <w:rPr>
+          <w:rFonts w:cs="B Nazanin"/>
+          <w:lang w:bidi="fa-IR"/>
+        </w:rPr>
+      </w:pPr>
+      <w:r>
+        <w:rPr>
+          <w:rFonts w:cs="B Nazanin"/>
+          <w:lang w:bidi="fa-IR"/>
+        </w:rPr>
+        <w:t>Exhibition Map</w:t>
+      </w:r>
+    </w:p>
+    <w:p>
+      <w:pPr>
+        <w:pStyle w:val="ListParagraph"/>
+        <w:numPr>
+          <w:ilvl w:val="3"/>
+          <w:numId w:val="2"/>
+        </w:numPr>
+        <w:rPr>
+          <w:rFonts w:cs="B Nazanin"/>
+          <w:lang w:bidi="fa-IR"/>
+        </w:rPr>
+      </w:pPr>
+      <w:r>
+        <w:rPr>
+          <w:rFonts w:cs="B Nazanin"/>
+          <w:lang w:bidi="fa-IR"/>
+        </w:rPr>
+        <w:t>Saloon</w:t>
+      </w:r>
+    </w:p>
+    <w:p>
+      <w:pPr>
+        <w:pStyle w:val="ListParagraph"/>
+        <w:numPr>
+          <w:ilvl w:val="2"/>
+          <w:numId w:val="2"/>
+        </w:numPr>
+        <w:rPr>
+          <w:rFonts w:cs="B Nazanin"/>
+          <w:lang w:bidi="fa-IR"/>
+        </w:rPr>
+      </w:pPr>
+      <w:r>
+        <w:rPr>
+          <w:rFonts w:cs="B Nazanin"/>
+          <w:lang w:bidi="fa-IR"/>
+        </w:rPr>
+        <w:t>Peripherals</w:t>
+      </w:r>
+    </w:p>
+    <w:p>
+      <w:pPr>
+        <w:pStyle w:val="ListParagraph"/>
+        <w:numPr>
+          <w:ilvl w:val="3"/>
+          <w:numId w:val="2"/>
+        </w:numPr>
+        <w:rPr>
+          <w:rFonts w:cs="B Nazanin"/>
+          <w:lang w:bidi="fa-IR"/>
+        </w:rPr>
+      </w:pPr>
+      <w:r>
+        <w:rPr>
+          <w:rFonts w:cs="B Nazanin"/>
+          <w:lang w:bidi="fa-IR"/>
+        </w:rPr>
+        <w:t>Payment</w:t>
+      </w:r>
+    </w:p>
+    <w:p>
+      <w:pPr>
+        <w:pStyle w:val="ListParagraph"/>
+        <w:numPr>
+          <w:ilvl w:val="3"/>
+          <w:numId w:val="2"/>
+        </w:numPr>
+        <w:rPr>
+          <w:rFonts w:cs="B Nazanin"/>
+          <w:lang w:bidi="fa-IR"/>
+        </w:rPr>
+      </w:pPr>
+      <w:r>
+        <w:rPr>
+          <w:rFonts w:cs="B Nazanin"/>
+          <w:lang w:bidi="fa-IR"/>
+        </w:rPr>
+        <w:t>Post Office</w:t>
+      </w:r>
+    </w:p>
+    <w:p>
+      <w:pPr>
+        <w:pStyle w:val="ListParagraph"/>
+        <w:numPr>
+          <w:ilvl w:val="3"/>
+          <w:numId w:val="2"/>
+        </w:numPr>
+        <w:rPr>
+          <w:rFonts w:cs="B Nazanin"/>
+          <w:lang w:bidi="fa-IR"/>
+        </w:rPr>
+      </w:pPr>
+      <w:r>
+        <w:rPr>
+          <w:rFonts w:cs="B Nazanin"/>
+          <w:lang w:bidi="fa-IR"/>
+        </w:rPr>
+        <w:t>Post Item</w:t>
+      </w:r>
+    </w:p>
+    <w:p>
+      <w:pPr>
+        <w:pStyle w:val="ListParagraph"/>
+        <w:numPr>
+          <w:ilvl w:val="3"/>
+          <w:numId w:val="2"/>
+        </w:numPr>
+        <w:rPr>
+          <w:rFonts w:cs="B Nazanin"/>
+          <w:lang w:bidi="fa-IR"/>
+        </w:rPr>
+      </w:pPr>
+      <w:r>
+        <w:rPr>
+          <w:rFonts w:cs="B Nazanin"/>
+          <w:lang w:bidi="fa-IR"/>
+        </w:rPr>
+        <w:t>Ware House</w:t>
+      </w:r>
+    </w:p>
+    <w:p>
+      <w:pPr>
+        <w:pStyle w:val="ListParagraph"/>
+        <w:numPr>
+          <w:ilvl w:val="3"/>
+          <w:numId w:val="2"/>
+        </w:numPr>
+        <w:rPr>
+          <w:rFonts w:cs="B Nazanin"/>
+          <w:lang w:bidi="fa-IR"/>
+        </w:rPr>
+      </w:pPr>
+      <w:r>
+        <w:rPr>
+          <w:rFonts w:cs="B Nazanin"/>
+          <w:lang w:bidi="fa-IR"/>
+        </w:rPr>
+        <w:t>Ware House Item</w:t>
+      </w:r>
+    </w:p>
+    <w:p>
+      <w:pPr>
+        <w:pStyle w:val="ListParagraph"/>
+        <w:numPr>
+          <w:ilvl w:val="1"/>
+          <w:numId w:val="2"/>
+        </w:numPr>
+        <w:rPr>
+          <w:rFonts w:cs="B Nazanin"/>
+          <w:lang w:bidi="fa-IR"/>
+        </w:rPr>
+      </w:pPr>
+      <w:r>
+        <w:rPr>
+          <w:rFonts w:cs="B Nazanin"/>
+          <w:lang w:bidi="fa-IR"/>
+        </w:rPr>
+        <w:t>Exhibition Role</w:t>
+      </w:r>
+    </w:p>
+    <w:p>
+      <w:pPr>
+        <w:pStyle w:val="ListParagraph"/>
+        <w:numPr>
+          <w:ilvl w:val="2"/>
+          <w:numId w:val="2"/>
+        </w:numPr>
+        <w:rPr>
+          <w:rFonts w:cs="B Nazanin"/>
+          <w:lang w:bidi="fa-IR"/>
+        </w:rPr>
+      </w:pPr>
+      <w:r>
+        <w:rPr>
+          <w:rFonts w:cs="B Nazanin"/>
+          <w:lang w:bidi="fa-IR"/>
+        </w:rPr>
+        <w:t>Exhibition Role</w:t>
+      </w:r>
+    </w:p>
+    <w:p>
+      <w:pPr>
+        <w:pStyle w:val="ListParagraph"/>
+        <w:numPr>
+          <w:ilvl w:val="2"/>
+          <w:numId w:val="2"/>
+        </w:numPr>
+        <w:rPr>
+          <w:rFonts w:cs="B Nazanin"/>
+          <w:lang w:bidi="fa-IR"/>
+        </w:rPr>
+      </w:pPr>
+      <w:r>
+        <w:rPr>
+          <w:rFonts w:cs="B Nazanin"/>
+          <w:lang w:bidi="fa-IR"/>
+        </w:rPr>
+        <w:t>Chair Role</w:t>
+      </w:r>
+    </w:p>
+    <w:p>
+      <w:pPr>
+        <w:pStyle w:val="ListParagraph"/>
+        <w:numPr>
+          <w:ilvl w:val="2"/>
+          <w:numId w:val="2"/>
+        </w:numPr>
+        <w:rPr>
+          <w:rFonts w:cs="B Nazanin"/>
+          <w:lang w:bidi="fa-IR"/>
+        </w:rPr>
+      </w:pPr>
+      <w:r>
+        <w:rPr>
+          <w:rFonts w:cs="B Nazanin"/>
+          <w:lang w:bidi="fa-IR"/>
+        </w:rPr>
+        <w:t>Inspector Role</w:t>
+      </w:r>
+    </w:p>
+    <w:p>
+      <w:pPr>
+        <w:pStyle w:val="ListParagraph"/>
+        <w:numPr>
+          <w:ilvl w:val="2"/>
+          <w:numId w:val="2"/>
+        </w:numPr>
+        <w:rPr>
+          <w:rFonts w:cs="B Nazanin"/>
+          <w:lang w:bidi="fa-IR"/>
+        </w:rPr>
+      </w:pPr>
+      <w:r>
+        <w:rPr>
+          <w:rFonts w:cs="B Nazanin"/>
+          <w:lang w:bidi="fa-IR"/>
+        </w:rPr>
+        <w:lastRenderedPageBreak/>
+        <w:t>Execution Role</w:t>
+      </w:r>
+    </w:p>
+    <w:p>
+      <w:pPr>
+        <w:pStyle w:val="ListParagraph"/>
+        <w:numPr>
+          <w:ilvl w:val="2"/>
+          <w:numId w:val="2"/>
+        </w:numPr>
+        <w:rPr>
+          <w:rFonts w:cs="B Nazanin"/>
+          <w:lang w:bidi="fa-IR"/>
+        </w:rPr>
+      </w:pPr>
+      <w:r>
+        <w:rPr>
+          <w:rFonts w:cs="B Nazanin"/>
+          <w:lang w:bidi="fa-IR"/>
+        </w:rPr>
+        <w:t>Booth Manager Role</w:t>
+      </w:r>
+    </w:p>
+    <w:p>
+      <w:pPr>
+        <w:pStyle w:val="ListParagraph"/>
+        <w:numPr>
+          <w:ilvl w:val="2"/>
+          <w:numId w:val="2"/>
+        </w:numPr>
+        <w:rPr>
+          <w:rFonts w:cs="B Nazanin"/>
+          <w:lang w:bidi="fa-IR"/>
+        </w:rPr>
+      </w:pPr>
+      <w:r>
+        <w:rPr>
+          <w:rFonts w:cs="B Nazanin"/>
+          <w:lang w:bidi="fa-IR"/>
+        </w:rPr>
+        <w:t>Post Keeper R</w:t>
+      </w:r>
       <w:bookmarkStart w:id="0" w:name="_GoBack"/>
       <w:bookmarkEnd w:id="0"/>
       <w:r>
@@ -81,808 +889,7 @@
           <w:rFonts w:cs="B Nazanin"/>
           <w:lang w:bidi="fa-IR"/>
         </w:rPr>
-        <w:t>Meeting</w:t>
-      </w:r>
-    </w:p>
-    <w:p>
-      <w:pPr>
-        <w:pStyle w:val="ListParagraph"/>
-        <w:numPr>
-          <w:ilvl w:val="1"/>
-          <w:numId w:val="3"/>
-        </w:numPr>
-        <w:rPr>
-          <w:rFonts w:cs="B Nazanin"/>
-          <w:lang w:bidi="fa-IR"/>
-        </w:rPr>
-      </w:pPr>
-      <w:r>
-        <w:rPr>
-          <w:rFonts w:cs="B Nazanin"/>
-          <w:lang w:bidi="fa-IR"/>
-        </w:rPr>
-        <w:t>Poll</w:t>
-      </w:r>
-    </w:p>
-    <w:p>
-      <w:pPr>
-        <w:pStyle w:val="ListParagraph"/>
-        <w:numPr>
-          <w:ilvl w:val="1"/>
-          <w:numId w:val="3"/>
-        </w:numPr>
-        <w:rPr>
-          <w:rFonts w:cs="B Nazanin"/>
-          <w:lang w:bidi="fa-IR"/>
-        </w:rPr>
-      </w:pPr>
-      <w:r>
-        <w:rPr>
-          <w:rFonts w:cs="B Nazanin"/>
-          <w:lang w:bidi="fa-IR"/>
-        </w:rPr>
-        <w:t>Poll Choice</w:t>
-      </w:r>
-    </w:p>
-    <w:p>
-      <w:pPr>
-        <w:pStyle w:val="ListParagraph"/>
-        <w:numPr>
-          <w:ilvl w:val="0"/>
-          <w:numId w:val="2"/>
-        </w:numPr>
-        <w:rPr>
-          <w:rFonts w:cs="B Nazanin"/>
-          <w:lang w:bidi="fa-IR"/>
-        </w:rPr>
-      </w:pPr>
-      <w:r>
-        <w:rPr>
-          <w:rFonts w:cs="B Nazanin"/>
-          <w:lang w:bidi="fa-IR"/>
-        </w:rPr>
-        <w:t>User</w:t>
-      </w:r>
-    </w:p>
-    <w:p>
-      <w:pPr>
-        <w:pStyle w:val="ListParagraph"/>
-        <w:numPr>
-          <w:ilvl w:val="0"/>
-          <w:numId w:val="4"/>
-        </w:numPr>
-        <w:rPr>
-          <w:rFonts w:cs="B Nazanin"/>
-          <w:lang w:bidi="fa-IR"/>
-        </w:rPr>
-      </w:pPr>
-      <w:r>
-        <w:rPr>
-          <w:rFonts w:cs="B Nazanin"/>
-          <w:lang w:bidi="fa-IR"/>
-        </w:rPr>
-        <w:t>User</w:t>
-      </w:r>
-    </w:p>
-    <w:p>
-      <w:pPr>
-        <w:pStyle w:val="ListParagraph"/>
-        <w:numPr>
-          <w:ilvl w:val="0"/>
-          <w:numId w:val="4"/>
-        </w:numPr>
-        <w:rPr>
-          <w:rFonts w:cs="B Nazanin"/>
-          <w:lang w:bidi="fa-IR"/>
-        </w:rPr>
-      </w:pPr>
-      <w:r>
-        <w:rPr>
-          <w:rFonts w:cs="B Nazanin"/>
-          <w:lang w:bidi="fa-IR"/>
-        </w:rPr>
-        <w:t>User Role</w:t>
-      </w:r>
-    </w:p>
-    <w:p>
-      <w:pPr>
-        <w:pStyle w:val="ListParagraph"/>
-        <w:numPr>
-          <w:ilvl w:val="0"/>
-          <w:numId w:val="4"/>
-        </w:numPr>
-        <w:rPr>
-          <w:rFonts w:cs="B Nazanin"/>
-          <w:lang w:bidi="fa-IR"/>
-        </w:rPr>
-      </w:pPr>
-      <w:r>
-        <w:rPr>
-          <w:rFonts w:cs="B Nazanin"/>
-          <w:lang w:bidi="fa-IR"/>
-        </w:rPr>
-        <w:t>Internal Role</w:t>
-      </w:r>
-    </w:p>
-    <w:p>
-      <w:pPr>
-        <w:pStyle w:val="ListParagraph"/>
-        <w:numPr>
-          <w:ilvl w:val="0"/>
-          <w:numId w:val="4"/>
-        </w:numPr>
-        <w:rPr>
-          <w:rFonts w:cs="B Nazanin"/>
-          <w:lang w:bidi="fa-IR"/>
-        </w:rPr>
-      </w:pPr>
-      <w:r>
-        <w:rPr>
-          <w:rFonts w:cs="B Nazanin"/>
-          <w:lang w:bidi="fa-IR"/>
-        </w:rPr>
-        <w:t>Public Role</w:t>
-      </w:r>
-    </w:p>
-    <w:p>
-      <w:pPr>
-        <w:pStyle w:val="ListParagraph"/>
-        <w:numPr>
-          <w:ilvl w:val="0"/>
-          <w:numId w:val="4"/>
-        </w:numPr>
-        <w:rPr>
-          <w:rFonts w:cs="B Nazanin"/>
-          <w:lang w:bidi="fa-IR"/>
-        </w:rPr>
-      </w:pPr>
-      <w:r>
-        <w:rPr>
-          <w:rFonts w:cs="B Nazanin"/>
-          <w:lang w:bidi="fa-IR"/>
-        </w:rPr>
-        <w:t>Customer Role</w:t>
-      </w:r>
-    </w:p>
-    <w:p>
-      <w:pPr>
-        <w:pStyle w:val="ListParagraph"/>
-        <w:numPr>
-          <w:ilvl w:val="0"/>
-          <w:numId w:val="4"/>
-        </w:numPr>
-        <w:rPr>
-          <w:rFonts w:cs="B Nazanin"/>
-          <w:lang w:bidi="fa-IR"/>
-        </w:rPr>
-      </w:pPr>
-      <w:r>
-        <w:rPr>
-          <w:rFonts w:cs="B Nazanin"/>
-          <w:lang w:bidi="fa-IR"/>
-        </w:rPr>
-        <w:t>Admin Role</w:t>
-      </w:r>
-    </w:p>
-    <w:p>
-      <w:pPr>
-        <w:pStyle w:val="ListParagraph"/>
-        <w:numPr>
-          <w:ilvl w:val="0"/>
-          <w:numId w:val="2"/>
-        </w:numPr>
-        <w:rPr>
-          <w:rFonts w:cs="B Nazanin"/>
-          <w:lang w:bidi="fa-IR"/>
-        </w:rPr>
-      </w:pPr>
-      <w:r>
-        <w:rPr>
-          <w:rFonts w:cs="B Nazanin"/>
-          <w:lang w:bidi="fa-IR"/>
-        </w:rPr>
-        <w:t>Report</w:t>
-      </w:r>
-    </w:p>
-    <w:p>
-      <w:pPr>
-        <w:pStyle w:val="ListParagraph"/>
-        <w:numPr>
-          <w:ilvl w:val="1"/>
-          <w:numId w:val="2"/>
-        </w:numPr>
-        <w:rPr>
-          <w:rFonts w:cs="B Nazanin"/>
-          <w:lang w:bidi="fa-IR"/>
-        </w:rPr>
-      </w:pPr>
-      <w:r>
-        <w:rPr>
-          <w:rFonts w:cs="B Nazanin"/>
-          <w:lang w:bidi="fa-IR"/>
-        </w:rPr>
-        <w:t>Report</w:t>
-      </w:r>
-    </w:p>
-    <w:p>
-      <w:pPr>
-        <w:pStyle w:val="ListParagraph"/>
-        <w:numPr>
-          <w:ilvl w:val="1"/>
-          <w:numId w:val="2"/>
-        </w:numPr>
-        <w:rPr>
-          <w:rFonts w:cs="B Nazanin"/>
-          <w:lang w:bidi="fa-IR"/>
-        </w:rPr>
-      </w:pPr>
-      <w:r>
-        <w:rPr>
-          <w:rFonts w:cs="B Nazanin"/>
-          <w:lang w:bidi="fa-IR"/>
-        </w:rPr>
-        <w:t>Inspector Report</w:t>
-      </w:r>
-    </w:p>
-    <w:p>
-      <w:pPr>
-        <w:pStyle w:val="ListParagraph"/>
-        <w:numPr>
-          <w:ilvl w:val="1"/>
-          <w:numId w:val="2"/>
-        </w:numPr>
-        <w:rPr>
-          <w:rFonts w:cs="B Nazanin"/>
-          <w:lang w:bidi="fa-IR"/>
-        </w:rPr>
-      </w:pPr>
-      <w:r>
-        <w:rPr>
-          <w:rFonts w:cs="B Nazanin"/>
-          <w:lang w:bidi="fa-IR"/>
-        </w:rPr>
-        <w:t>Visitor Report</w:t>
-      </w:r>
-    </w:p>
-    <w:p>
-      <w:pPr>
-        <w:pStyle w:val="ListParagraph"/>
-        <w:numPr>
-          <w:ilvl w:val="0"/>
-          <w:numId w:val="2"/>
-        </w:numPr>
-        <w:rPr>
-          <w:rFonts w:cs="B Nazanin"/>
-          <w:lang w:bidi="fa-IR"/>
-        </w:rPr>
-      </w:pPr>
-      <w:r>
-        <w:rPr>
-          <w:rFonts w:cs="B Nazanin"/>
-          <w:lang w:bidi="fa-IR"/>
-        </w:rPr>
-        <w:t>Exhibition</w:t>
-      </w:r>
-    </w:p>
-    <w:p>
-      <w:pPr>
-        <w:pStyle w:val="ListParagraph"/>
-        <w:numPr>
-          <w:ilvl w:val="1"/>
-          <w:numId w:val="2"/>
-        </w:numPr>
-        <w:rPr>
-          <w:rFonts w:cs="B Nazanin"/>
-          <w:lang w:bidi="fa-IR"/>
-        </w:rPr>
-      </w:pPr>
-      <w:r>
-        <w:rPr>
-          <w:rFonts w:cs="B Nazanin"/>
-          <w:lang w:bidi="fa-IR"/>
-        </w:rPr>
-        <w:t>Exhibition Initializer</w:t>
-      </w:r>
-    </w:p>
-    <w:p>
-      <w:pPr>
-        <w:pStyle w:val="ListParagraph"/>
-        <w:numPr>
-          <w:ilvl w:val="0"/>
-          <w:numId w:val="5"/>
-        </w:numPr>
-        <w:rPr>
-          <w:rFonts w:cs="B Nazanin"/>
-          <w:lang w:bidi="fa-IR"/>
-        </w:rPr>
-      </w:pPr>
-      <w:r>
-        <w:rPr>
-          <w:rFonts w:cs="B Nazanin"/>
-          <w:lang w:bidi="fa-IR"/>
-        </w:rPr>
-        <w:t>Exhibition</w:t>
-      </w:r>
-    </w:p>
-    <w:p>
-      <w:pPr>
-        <w:pStyle w:val="ListParagraph"/>
-        <w:numPr>
-          <w:ilvl w:val="0"/>
-          <w:numId w:val="5"/>
-        </w:numPr>
-        <w:rPr>
-          <w:rFonts w:cs="B Nazanin"/>
-          <w:lang w:bidi="fa-IR"/>
-        </w:rPr>
-      </w:pPr>
-      <w:r>
-        <w:rPr>
-          <w:rFonts w:cs="B Nazanin"/>
-          <w:lang w:bidi="fa-IR"/>
-        </w:rPr>
-        <w:t>Configuration</w:t>
-      </w:r>
-    </w:p>
-    <w:p>
-      <w:pPr>
-        <w:pStyle w:val="ListParagraph"/>
-        <w:numPr>
-          <w:ilvl w:val="1"/>
-          <w:numId w:val="2"/>
-        </w:numPr>
-        <w:rPr>
-          <w:rFonts w:cs="B Nazanin"/>
-          <w:lang w:bidi="fa-IR"/>
-        </w:rPr>
-      </w:pPr>
-      <w:r>
-        <w:rPr>
-          <w:rFonts w:cs="B Nazanin"/>
-          <w:lang w:bidi="fa-IR"/>
-        </w:rPr>
-        <w:t>Exhibition Progress</w:t>
-      </w:r>
-    </w:p>
-    <w:p>
-      <w:pPr>
-        <w:pStyle w:val="ListParagraph"/>
-        <w:numPr>
-          <w:ilvl w:val="2"/>
-          <w:numId w:val="2"/>
-        </w:numPr>
-        <w:rPr>
-          <w:rFonts w:cs="B Nazanin"/>
-          <w:lang w:bidi="fa-IR"/>
-        </w:rPr>
-      </w:pPr>
-      <w:r>
-        <w:rPr>
-          <w:rFonts w:cs="B Nazanin"/>
-          <w:lang w:bidi="fa-IR"/>
-        </w:rPr>
-        <w:t>Request</w:t>
-      </w:r>
-    </w:p>
-    <w:p>
-      <w:pPr>
-        <w:pStyle w:val="ListParagraph"/>
-        <w:numPr>
-          <w:ilvl w:val="3"/>
-          <w:numId w:val="2"/>
-        </w:numPr>
-        <w:rPr>
-          <w:rFonts w:cs="B Nazanin"/>
-          <w:lang w:bidi="fa-IR"/>
-        </w:rPr>
-      </w:pPr>
-      <w:r>
-        <w:rPr>
-          <w:rFonts w:cs="B Nazanin"/>
-          <w:lang w:bidi="fa-IR"/>
-        </w:rPr>
-        <w:t>Request</w:t>
-      </w:r>
-    </w:p>
-    <w:p>
-      <w:pPr>
-        <w:pStyle w:val="ListParagraph"/>
-        <w:numPr>
-          <w:ilvl w:val="3"/>
-          <w:numId w:val="2"/>
-        </w:numPr>
-        <w:rPr>
-          <w:rFonts w:cs="B Nazanin"/>
-          <w:lang w:bidi="fa-IR"/>
-        </w:rPr>
-      </w:pPr>
-      <w:r>
-        <w:rPr>
-          <w:rFonts w:cs="B Nazanin"/>
-          <w:lang w:bidi="fa-IR"/>
-        </w:rPr>
-        <w:t>Customer Request</w:t>
-      </w:r>
-    </w:p>
-    <w:p>
-      <w:pPr>
-        <w:pStyle w:val="ListParagraph"/>
-        <w:numPr>
-          <w:ilvl w:val="3"/>
-          <w:numId w:val="2"/>
-        </w:numPr>
-        <w:rPr>
-          <w:rFonts w:cs="B Nazanin"/>
-          <w:lang w:bidi="fa-IR"/>
-        </w:rPr>
-      </w:pPr>
-      <w:r>
-        <w:rPr>
-          <w:rFonts w:cs="B Nazanin"/>
-          <w:lang w:bidi="fa-IR"/>
-        </w:rPr>
-        <w:t>Booth Registration Request</w:t>
-      </w:r>
-    </w:p>
-    <w:p>
-      <w:pPr>
-        <w:pStyle w:val="ListParagraph"/>
-        <w:numPr>
-          <w:ilvl w:val="3"/>
-          <w:numId w:val="2"/>
-        </w:numPr>
-        <w:rPr>
-          <w:rFonts w:cs="B Nazanin"/>
-          <w:lang w:bidi="fa-IR"/>
-        </w:rPr>
-      </w:pPr>
-      <w:r>
-        <w:rPr>
-          <w:rFonts w:cs="B Nazanin"/>
-          <w:lang w:bidi="fa-IR"/>
-        </w:rPr>
-        <w:t>Booth Construction Request</w:t>
-      </w:r>
-    </w:p>
-    <w:p>
-      <w:pPr>
-        <w:pStyle w:val="ListParagraph"/>
-        <w:numPr>
-          <w:ilvl w:val="2"/>
-          <w:numId w:val="2"/>
-        </w:numPr>
-        <w:rPr>
-          <w:rFonts w:cs="B Nazanin"/>
-          <w:lang w:bidi="fa-IR"/>
-        </w:rPr>
-      </w:pPr>
-      <w:r>
-        <w:rPr>
-          <w:rFonts w:cs="B Nazanin"/>
-          <w:lang w:bidi="fa-IR"/>
-        </w:rPr>
-        <w:t>Booth</w:t>
-      </w:r>
-    </w:p>
-    <w:p>
-      <w:pPr>
-        <w:pStyle w:val="ListParagraph"/>
-        <w:numPr>
-          <w:ilvl w:val="3"/>
-          <w:numId w:val="2"/>
-        </w:numPr>
-        <w:rPr>
-          <w:rFonts w:cs="B Nazanin"/>
-          <w:lang w:bidi="fa-IR"/>
-        </w:rPr>
-      </w:pPr>
-      <w:r>
-        <w:rPr>
-          <w:rFonts w:cs="B Nazanin"/>
-          <w:lang w:bidi="fa-IR"/>
-        </w:rPr>
-        <w:t>Booth</w:t>
-      </w:r>
-    </w:p>
-    <w:p>
-      <w:pPr>
-        <w:pStyle w:val="ListParagraph"/>
-        <w:numPr>
-          <w:ilvl w:val="3"/>
-          <w:numId w:val="2"/>
-        </w:numPr>
-        <w:rPr>
-          <w:rFonts w:cs="B Nazanin"/>
-          <w:lang w:bidi="fa-IR"/>
-        </w:rPr>
-      </w:pPr>
-      <w:r>
-        <w:rPr>
-          <w:rFonts w:cs="B Nazanin"/>
-          <w:lang w:bidi="fa-IR"/>
-        </w:rPr>
-        <w:t>Exhibition Map</w:t>
-      </w:r>
-    </w:p>
-    <w:p>
-      <w:pPr>
-        <w:pStyle w:val="ListParagraph"/>
-        <w:numPr>
-          <w:ilvl w:val="3"/>
-          <w:numId w:val="2"/>
-        </w:numPr>
-        <w:rPr>
-          <w:rFonts w:cs="B Nazanin"/>
-          <w:lang w:bidi="fa-IR"/>
-        </w:rPr>
-      </w:pPr>
-      <w:r>
-        <w:rPr>
-          <w:rFonts w:cs="B Nazanin"/>
-          <w:lang w:bidi="fa-IR"/>
-        </w:rPr>
-        <w:t>Saloon</w:t>
-      </w:r>
-    </w:p>
-    <w:p>
-      <w:pPr>
-        <w:pStyle w:val="ListParagraph"/>
-        <w:numPr>
-          <w:ilvl w:val="2"/>
-          <w:numId w:val="2"/>
-        </w:numPr>
-        <w:rPr>
-          <w:rFonts w:cs="B Nazanin"/>
-          <w:lang w:bidi="fa-IR"/>
-        </w:rPr>
-      </w:pPr>
-      <w:r>
-        <w:rPr>
-          <w:rFonts w:cs="B Nazanin"/>
-          <w:lang w:bidi="fa-IR"/>
-        </w:rPr>
-        <w:t>Peripherals</w:t>
-      </w:r>
-    </w:p>
-    <w:p>
-      <w:pPr>
-        <w:pStyle w:val="ListParagraph"/>
-        <w:numPr>
-          <w:ilvl w:val="3"/>
-          <w:numId w:val="2"/>
-        </w:numPr>
-        <w:rPr>
-          <w:rFonts w:cs="B Nazanin"/>
-          <w:lang w:bidi="fa-IR"/>
-        </w:rPr>
-      </w:pPr>
-      <w:r>
-        <w:rPr>
-          <w:rFonts w:cs="B Nazanin"/>
-          <w:lang w:bidi="fa-IR"/>
-        </w:rPr>
-        <w:t>Payment</w:t>
-      </w:r>
-    </w:p>
-    <w:p>
-      <w:pPr>
-        <w:pStyle w:val="ListParagraph"/>
-        <w:numPr>
-          <w:ilvl w:val="3"/>
-          <w:numId w:val="2"/>
-        </w:numPr>
-        <w:rPr>
-          <w:rFonts w:cs="B Nazanin"/>
-          <w:lang w:bidi="fa-IR"/>
-        </w:rPr>
-      </w:pPr>
-      <w:r>
-        <w:rPr>
-          <w:rFonts w:cs="B Nazanin"/>
-          <w:lang w:bidi="fa-IR"/>
-        </w:rPr>
-        <w:t>Post Office</w:t>
-      </w:r>
-    </w:p>
-    <w:p>
-      <w:pPr>
-        <w:pStyle w:val="ListParagraph"/>
-        <w:numPr>
-          <w:ilvl w:val="3"/>
-          <w:numId w:val="2"/>
-        </w:numPr>
-        <w:rPr>
-          <w:rFonts w:cs="B Nazanin"/>
-          <w:lang w:bidi="fa-IR"/>
-        </w:rPr>
-      </w:pPr>
-      <w:r>
-        <w:rPr>
-          <w:rFonts w:cs="B Nazanin"/>
-          <w:lang w:bidi="fa-IR"/>
-        </w:rPr>
-        <w:t>Post Item</w:t>
-      </w:r>
-    </w:p>
-    <w:p>
-      <w:pPr>
-        <w:pStyle w:val="ListParagraph"/>
-        <w:numPr>
-          <w:ilvl w:val="3"/>
-          <w:numId w:val="2"/>
-        </w:numPr>
-        <w:rPr>
-          <w:rFonts w:cs="B Nazanin"/>
-          <w:lang w:bidi="fa-IR"/>
-        </w:rPr>
-      </w:pPr>
-      <w:r>
-        <w:rPr>
-          <w:rFonts w:cs="B Nazanin"/>
-          <w:lang w:bidi="fa-IR"/>
-        </w:rPr>
-        <w:t>Ware House</w:t>
-      </w:r>
-    </w:p>
-    <w:p>
-      <w:pPr>
-        <w:pStyle w:val="ListParagraph"/>
-        <w:numPr>
-          <w:ilvl w:val="3"/>
-          <w:numId w:val="2"/>
-        </w:numPr>
-        <w:rPr>
-          <w:rFonts w:cs="B Nazanin"/>
-          <w:lang w:bidi="fa-IR"/>
-        </w:rPr>
-      </w:pPr>
-      <w:r>
-        <w:rPr>
-          <w:rFonts w:cs="B Nazanin"/>
-          <w:lang w:bidi="fa-IR"/>
-        </w:rPr>
-        <w:t>Ware House Item</w:t>
-      </w:r>
-    </w:p>
-    <w:p>
-      <w:pPr>
-        <w:pStyle w:val="ListParagraph"/>
-        <w:numPr>
-          <w:ilvl w:val="1"/>
-          <w:numId w:val="2"/>
-        </w:numPr>
-        <w:rPr>
-          <w:rFonts w:cs="B Nazanin"/>
-          <w:lang w:bidi="fa-IR"/>
-        </w:rPr>
-      </w:pPr>
-      <w:r>
-        <w:rPr>
-          <w:rFonts w:cs="B Nazanin"/>
-          <w:lang w:bidi="fa-IR"/>
-        </w:rPr>
-        <w:t>Exhibition Role</w:t>
-      </w:r>
-    </w:p>
-    <w:p>
-      <w:pPr>
-        <w:pStyle w:val="ListParagraph"/>
-        <w:numPr>
-          <w:ilvl w:val="2"/>
-          <w:numId w:val="2"/>
-        </w:numPr>
-        <w:rPr>
-          <w:rFonts w:cs="B Nazanin"/>
-          <w:lang w:bidi="fa-IR"/>
-        </w:rPr>
-      </w:pPr>
-      <w:r>
-        <w:rPr>
-          <w:rFonts w:cs="B Nazanin"/>
-          <w:lang w:bidi="fa-IR"/>
-        </w:rPr>
-        <w:t>Exhibition Role</w:t>
-      </w:r>
-    </w:p>
-    <w:p>
-      <w:pPr>
-        <w:pStyle w:val="ListParagraph"/>
-        <w:numPr>
-          <w:ilvl w:val="2"/>
-          <w:numId w:val="2"/>
-        </w:numPr>
-        <w:rPr>
-          <w:rFonts w:cs="B Nazanin"/>
-          <w:lang w:bidi="fa-IR"/>
-        </w:rPr>
-      </w:pPr>
-      <w:r>
-        <w:rPr>
-          <w:rFonts w:cs="B Nazanin"/>
-          <w:lang w:bidi="fa-IR"/>
-        </w:rPr>
-        <w:t>Chair Role</w:t>
-      </w:r>
-    </w:p>
-    <w:p>
-      <w:pPr>
-        <w:pStyle w:val="ListParagraph"/>
-        <w:numPr>
-          <w:ilvl w:val="2"/>
-          <w:numId w:val="2"/>
-        </w:numPr>
-        <w:rPr>
-          <w:rFonts w:cs="B Nazanin"/>
-          <w:lang w:bidi="fa-IR"/>
-        </w:rPr>
-      </w:pPr>
-      <w:r>
-        <w:rPr>
-          <w:rFonts w:cs="B Nazanin"/>
-          <w:lang w:bidi="fa-IR"/>
-        </w:rPr>
-        <w:t>Inspector Role</w:t>
-      </w:r>
-    </w:p>
-    <w:p>
-      <w:pPr>
-        <w:pStyle w:val="ListParagraph"/>
-        <w:numPr>
-          <w:ilvl w:val="2"/>
-          <w:numId w:val="2"/>
-        </w:numPr>
-        <w:rPr>
-          <w:rFonts w:cs="B Nazanin"/>
-          <w:lang w:bidi="fa-IR"/>
-        </w:rPr>
-      </w:pPr>
-      <w:r>
-        <w:rPr>
-          <w:rFonts w:cs="B Nazanin"/>
-          <w:lang w:bidi="fa-IR"/>
-        </w:rPr>
-        <w:lastRenderedPageBreak/>
-        <w:t>Execution Role</w:t>
-      </w:r>
-    </w:p>
-    <w:p>
-      <w:pPr>
-        <w:pStyle w:val="ListParagraph"/>
-        <w:numPr>
-          <w:ilvl w:val="2"/>
-          <w:numId w:val="2"/>
-        </w:numPr>
-        <w:rPr>
-          <w:rFonts w:cs="B Nazanin"/>
-          <w:lang w:bidi="fa-IR"/>
-        </w:rPr>
-      </w:pPr>
-      <w:r>
-        <w:rPr>
-          <w:rFonts w:cs="B Nazanin"/>
-          <w:lang w:bidi="fa-IR"/>
-        </w:rPr>
-        <w:t>Booth Manager Role</w:t>
-      </w:r>
-    </w:p>
-    <w:p>
-      <w:pPr>
-        <w:pStyle w:val="ListParagraph"/>
-        <w:numPr>
-          <w:ilvl w:val="2"/>
-          <w:numId w:val="2"/>
-        </w:numPr>
-        <w:rPr>
-          <w:rFonts w:cs="B Nazanin"/>
-          <w:lang w:bidi="fa-IR"/>
-        </w:rPr>
-      </w:pPr>
-      <w:r>
-        <w:rPr>
-          <w:rFonts w:cs="B Nazanin"/>
-          <w:lang w:bidi="fa-IR"/>
-        </w:rPr>
-        <w:t>Post Keeper Role</w:t>
+        <w:t>ole</w:t>
       </w:r>
     </w:p>
     <w:p>
@@ -2197,7 +2204,7 @@
 </file>
 
 <file path=customXml/itemProps1.xml><?xml version="1.0" encoding="utf-8"?>
-<ds:datastoreItem xmlns:ds="http://schemas.openxmlformats.org/officeDocument/2006/customXml" ds:itemID="{0C3D494A-3C35-4B8F-8395-09C1D8BAA451}">
+<ds:datastoreItem xmlns:ds="http://schemas.openxmlformats.org/officeDocument/2006/customXml" ds:itemID="{3700408B-1C6A-4491-986C-47D17C994EFD}">
   <ds:schemaRefs>
     <ds:schemaRef ds:uri="http://schemas.openxmlformats.org/officeDocument/2006/bibliography"/>
   </ds:schemaRefs>

</xml_diff>